<commit_message>
se guardan cambios macro para insertar contabilidad
</commit_message>
<xml_diff>
--- a/paso.docx
+++ b/paso.docx
@@ -220,6 +220,12 @@
         </w:rPr>
         <w:t xml:space="preserve"> NO SE PUDO CON LA FECHA</w:t>
       </w:r>
+      <w:r>
+        <w:rPr>
+          <w:lang w:val="es-ES"/>
+        </w:rPr>
+        <w:t xml:space="preserve"> Especificar el formato</w:t>
+      </w:r>
     </w:p>
     <w:p>
       <w:pPr>
@@ -318,21 +324,217 @@
           <w:lang w:val="es-ES"/>
         </w:rPr>
       </w:pPr>
+      <w:r>
+        <w:rPr>
+          <w:lang w:val="es-ES"/>
+        </w:rPr>
+        <w:t>Alguno de los campos obligatorios no está lleno</w:t>
+      </w:r>
+    </w:p>
+    <w:p>
+      <w:pPr>
+        <w:pStyle w:val="Prrafodelista"/>
+        <w:numPr>
+          <w:ilvl w:val="0"/>
+          <w:numId w:val="1"/>
+        </w:numPr>
+        <w:rPr>
+          <w:lang w:val="es-ES"/>
+        </w:rPr>
+      </w:pPr>
+      <w:proofErr w:type="gramStart"/>
+      <w:r>
+        <w:rPr>
+          <w:lang w:val="es-ES"/>
+        </w:rPr>
+        <w:t>El concepto se lleva para el tema de consultas</w:t>
+      </w:r>
+      <w:r>
+        <w:rPr>
+          <w:lang w:val="es-ES"/>
+        </w:rPr>
+        <w:t>, se debe poner obligatorio?</w:t>
+      </w:r>
+      <w:proofErr w:type="gramEnd"/>
+    </w:p>
+    <w:p>
+      <w:pPr>
+        <w:rPr>
+          <w:lang w:val="es-ES"/>
+        </w:rPr>
+      </w:pPr>
+      <w:hyperlink r:id="rId6" w:history="1">
+        <w:r>
+          <w:rPr>
+            <w:rStyle w:val="Hipervnculo"/>
+            <w:lang w:val="es-ES"/>
+          </w:rPr>
+          <w:t>https://www.youtube.com/watch?v=9HVVDi94f-8</w:t>
+        </w:r>
+      </w:hyperlink>
+      <w:r>
+        <w:rPr>
+          <w:lang w:val="es-ES"/>
+        </w:rPr>
+        <w:t xml:space="preserve"> revisar luego</w:t>
+      </w:r>
+    </w:p>
+    <w:p>
+      <w:pPr>
+        <w:rPr>
+          <w:lang w:val="es-ES"/>
+        </w:rPr>
+      </w:pPr>
+      <w:hyperlink r:id="rId7" w:history="1">
+        <w:r>
+          <w:rPr>
+            <w:rStyle w:val="Hipervnculo"/>
+            <w:lang w:val="es-ES"/>
+          </w:rPr>
+          <w:t>https://www.youtube.com/watch?v=qLpRY1AA8tk</w:t>
+        </w:r>
+      </w:hyperlink>
+    </w:p>
+    <w:p>
+      <w:pPr>
+        <w:rPr>
+          <w:u w:val="single"/>
+          <w:lang w:val="es-ES"/>
+        </w:rPr>
+      </w:pPr>
+      <w:hyperlink r:id="rId8" w:history="1">
+        <w:r>
+          <w:rPr>
+            <w:rStyle w:val="Hipervnculo"/>
+            <w:lang w:val="es-ES"/>
+          </w:rPr>
+          <w:t>https://www.youtube.com/watch?v=jijZxdSqPZo</w:t>
+        </w:r>
+      </w:hyperlink>
+    </w:p>
+    <w:p>
+      <w:pPr>
+        <w:rPr>
+          <w:u w:val="single"/>
+          <w:lang w:val="es-ES"/>
+        </w:rPr>
+      </w:pPr>
+      <w:r>
+        <w:rPr>
+          <w:u w:val="single"/>
+          <w:lang w:val="es-ES"/>
+        </w:rPr>
+        <w:t>https://www.youtube.com/watch?v=37PO454jEAI</w:t>
+      </w:r>
+    </w:p>
+    <w:p>
+      <w:pPr>
+        <w:rPr>
+          <w:lang w:val="es-ES"/>
+        </w:rPr>
+      </w:pPr>
+    </w:p>
+    <w:p>
+      <w:pPr>
+        <w:rPr>
+          <w:lang w:val="es-ES"/>
+        </w:rPr>
+      </w:pPr>
+    </w:p>
+    <w:p>
+      <w:pPr>
+        <w:rPr>
+          <w:lang w:val="es-ES"/>
+        </w:rPr>
+      </w:pPr>
+    </w:p>
+    <w:p>
+      <w:pPr>
+        <w:rPr>
+          <w:lang w:val="es-ES"/>
+        </w:rPr>
+      </w:pPr>
+      <w:proofErr w:type="gramStart"/>
+      <w:r>
+        <w:rPr>
+          <w:lang w:val="es-ES"/>
+        </w:rPr>
+        <w:t xml:space="preserve">para  </w:t>
+      </w:r>
+      <w:proofErr w:type="spellStart"/>
+      <w:r>
+        <w:rPr>
+          <w:lang w:val="es-ES"/>
+        </w:rPr>
+        <w:t>mi</w:t>
+      </w:r>
+      <w:proofErr w:type="spellEnd"/>
+      <w:proofErr w:type="gramEnd"/>
+      <w:r>
+        <w:rPr>
+          <w:lang w:val="es-ES"/>
+        </w:rPr>
+        <w:t>:</w:t>
+      </w:r>
+    </w:p>
+    <w:p>
+      <w:pPr>
+        <w:rPr>
+          <w:u w:val="single"/>
+          <w:lang w:val="es-ES"/>
+        </w:rPr>
+      </w:pPr>
+      <w:r>
+        <w:rPr>
+          <w:lang w:val="es-ES"/>
+        </w:rPr>
+        <w:t xml:space="preserve">caso especial de ingreso donde se tenga que cambiar el </w:t>
+      </w:r>
+      <w:proofErr w:type="spellStart"/>
+      <w:proofErr w:type="gramStart"/>
+      <w:r>
+        <w:rPr>
+          <w:lang w:val="es-ES"/>
+        </w:rPr>
+        <w:t>tipo,se</w:t>
+      </w:r>
+      <w:proofErr w:type="spellEnd"/>
+      <w:proofErr w:type="gramEnd"/>
+      <w:r>
+        <w:rPr>
+          <w:lang w:val="es-ES"/>
+        </w:rPr>
+        <w:t xml:space="preserve"> debe hacer un movimiento especial o definir que no se puede editar el tipo de ingreso, ya que alteraría el contador y </w:t>
+      </w:r>
+      <w:proofErr w:type="spellStart"/>
+      <w:r>
+        <w:rPr>
+          <w:lang w:val="es-ES"/>
+        </w:rPr>
+        <w:t>mas</w:t>
+      </w:r>
+      <w:proofErr w:type="spellEnd"/>
+      <w:r>
+        <w:rPr>
+          <w:lang w:val="es-ES"/>
+        </w:rPr>
+        <w:t xml:space="preserve"> sí tiene datos adicionales en la lista a no ser que se le de otro manejo</w:t>
+      </w:r>
       <w:bookmarkStart w:id="0" w:name="_GoBack"/>
-      <w:r>
-        <w:rPr>
-          <w:lang w:val="es-ES"/>
-        </w:rPr>
-        <w:t>Alguno de los campos obligatorios no está lleno</w:t>
-      </w:r>
-    </w:p>
-    <w:bookmarkEnd w:id="0"/>
-    <w:p>
-      <w:pPr>
-        <w:rPr>
-          <w:lang w:val="es-ES"/>
-        </w:rPr>
-      </w:pPr>
+      <w:bookmarkEnd w:id="0"/>
+    </w:p>
+    <w:p>
+      <w:pPr>
+        <w:rPr>
+          <w:lang w:val="es-ES"/>
+        </w:rPr>
+      </w:pPr>
+      <w:r>
+        <w:rPr>
+          <w:lang w:val="es-ES"/>
+        </w:rPr>
+        <w:t>por favor ingrese una fecha válida</w:t>
+      </w:r>
     </w:p>
     <w:sectPr>
       <w:pgSz w:w="12240" w:h="15840"/>

</xml_diff>